<commit_message>
entregable sprint 1 terminado
</commit_message>
<xml_diff>
--- a/SPRINT 1/Entregable Sprint 1/Sprint1_Equipo_CoffeeCoders.docx
+++ b/SPRINT 1/Entregable Sprint 1/Sprint1_Equipo_CoffeeCoders.docx
@@ -3002,31 +3002,7 @@
           <w:sz w:val="24"/>
           <w:szCs w:val="24"/>
         </w:rPr>
-        <w:t>En las siguientes imágenes se muestra la</w:t>
-      </w:r>
-      <w:r>
-        <w:rPr>
-          <w:rFonts w:ascii="Times New Roman" w:hAnsi="Times New Roman" w:cs="Times New Roman"/>
-          <w:sz w:val="24"/>
-          <w:szCs w:val="24"/>
-        </w:rPr>
-        <w:t xml:space="preserve"> reunión en la cual se lleva a cabo la</w:t>
-      </w:r>
-      <w:r>
-        <w:rPr>
-          <w:rFonts w:ascii="Times New Roman" w:hAnsi="Times New Roman" w:cs="Times New Roman"/>
-          <w:sz w:val="24"/>
-          <w:szCs w:val="24"/>
-        </w:rPr>
-        <w:t xml:space="preserve"> creación del repositorio GitHub</w:t>
-      </w:r>
-      <w:r>
-        <w:rPr>
-          <w:rFonts w:ascii="Times New Roman" w:hAnsi="Times New Roman" w:cs="Times New Roman"/>
-          <w:sz w:val="24"/>
-          <w:szCs w:val="24"/>
-        </w:rPr>
-        <w:t xml:space="preserve"> y la evidencia de este proceso</w:t>
+        <w:t>En las siguientes imágenes se muestra la reunión en la cual se lleva a cabo la creación del repositorio GitHub y la evidencia de este proceso</w:t>
       </w:r>
       <w:r>
         <w:rPr>
@@ -3838,12 +3814,6 @@
       <w:pPr>
         <w:spacing w:line="480" w:lineRule="auto"/>
         <w:ind w:firstLine="708"/>
-        <w:rPr>
-          <w:rFonts w:ascii="Times New Roman" w:hAnsi="Times New Roman" w:cs="Times New Roman"/>
-          <w:sz w:val="24"/>
-          <w:szCs w:val="24"/>
-          <w:u w:val="single"/>
-        </w:rPr>
       </w:pPr>
       <w:r>
         <w:rPr>
@@ -3853,7 +3823,7 @@
           <w:szCs w:val="24"/>
         </w:rPr>
         <w:drawing>
-          <wp:anchor distT="0" distB="0" distL="114300" distR="114300" simplePos="0" relativeHeight="251670528" behindDoc="0" locked="0" layoutInCell="1" allowOverlap="1" wp14:anchorId="2CFD630B" wp14:editId="392F7112">
+          <wp:anchor distT="0" distB="0" distL="114300" distR="114300" simplePos="0" relativeHeight="251670528" behindDoc="0" locked="0" layoutInCell="1" allowOverlap="1" wp14:anchorId="2CFD630B" wp14:editId="4EBB16B1">
             <wp:simplePos x="0" y="0"/>
             <wp:positionH relativeFrom="margin">
               <wp:posOffset>77470</wp:posOffset>
@@ -3861,8 +3831,8 @@
             <wp:positionV relativeFrom="margin">
               <wp:posOffset>4100830</wp:posOffset>
             </wp:positionV>
-            <wp:extent cx="5828030" cy="4601845"/>
-            <wp:effectExtent l="0" t="0" r="1270" b="8255"/>
+            <wp:extent cx="5414645" cy="4275455"/>
+            <wp:effectExtent l="0" t="0" r="0" b="0"/>
             <wp:wrapSquare wrapText="bothSides"/>
             <wp:docPr id="2" name="Imagen 2"/>
             <wp:cNvGraphicFramePr>
@@ -3890,7 +3860,7 @@
                   <pic:spPr>
                     <a:xfrm>
                       <a:off x="0" y="0"/>
-                      <a:ext cx="5828030" cy="4601845"/>
+                      <a:ext cx="5414645" cy="4275455"/>
                     </a:xfrm>
                     <a:prstGeom prst="rect">
                       <a:avLst/>
@@ -3993,29 +3963,6 @@
         <w:t>.</w:t>
       </w:r>
     </w:p>
-    <w:p>
-      <w:pPr>
-        <w:spacing w:line="480" w:lineRule="auto"/>
-        <w:ind w:firstLine="708"/>
-        <w:rPr>
-          <w:rFonts w:ascii="Times New Roman" w:hAnsi="Times New Roman" w:cs="Times New Roman"/>
-          <w:sz w:val="24"/>
-          <w:szCs w:val="24"/>
-        </w:rPr>
-      </w:pPr>
-    </w:p>
-    <w:p>
-      <w:pPr>
-        <w:spacing w:line="480" w:lineRule="auto"/>
-        <w:ind w:firstLine="708"/>
-        <w:rPr>
-          <w:rFonts w:ascii="Times New Roman" w:hAnsi="Times New Roman" w:cs="Times New Roman"/>
-          <w:sz w:val="24"/>
-          <w:szCs w:val="24"/>
-        </w:rPr>
-      </w:pPr>
-    </w:p>
-    <w:p/>
     <w:sectPr>
       <w:pgSz w:w="12240" w:h="15840"/>
       <w:pgMar w:top="1418" w:right="1418" w:bottom="1418" w:left="1418" w:header="708" w:footer="708" w:gutter="0"/>

</xml_diff>